<commit_message>
IT5 code added to repo
</commit_message>
<xml_diff>
--- a/IT5/IT5 Submission.docx
+++ b/IT5/IT5 Submission.docx
@@ -184,6 +184,15 @@
             </a:graphic>
           </wp:inline>
         </w:drawing>
+      </w:r>
+    </w:p>
+    <w:p/>
+    <w:p>
+      <w:r>
+        <w:t xml:space="preserve">Code available: </w:t>
+      </w:r>
+      <w:r>
+        <w:t>https://github.com/michaelmccoll/PDA_repository/tree/main/IT5</w:t>
       </w:r>
     </w:p>
     <w:p/>

</xml_diff>